<commit_message>
Update Plataforma para la Creación de Escenarios para  Evaluar Actividades de Cableado Estructurado.docx
1. 7 párrafos de características de laboratorios virtuales e ideas posteriores.
</commit_message>
<xml_diff>
--- a/Plataforma para la Creación de Escenarios para  Evaluar Actividades de Cableado Estructurado.docx
+++ b/Plataforma para la Creación de Escenarios para  Evaluar Actividades de Cableado Estructurado.docx
@@ -8065,25 +8065,7 @@
           <w:sz w:val="20"/>
           <w:szCs w:val="20"/>
         </w:rPr>
-        <w:t xml:space="preserve">una aplicación web </w:t>
-      </w:r>
-      <w:r>
-        <w:rPr>
-          <w:rFonts w:ascii="Raleway" w:hAnsi="Raleway"/>
-          <w:bCs/>
-          <w:sz w:val="20"/>
-          <w:szCs w:val="20"/>
-        </w:rPr>
-        <w:t>(pg. un LMS)</w:t>
-      </w:r>
-      <w:r>
-        <w:rPr>
-          <w:rFonts w:ascii="Raleway" w:hAnsi="Raleway"/>
-          <w:bCs/>
-          <w:sz w:val="20"/>
-          <w:szCs w:val="20"/>
-        </w:rPr>
-        <w:t xml:space="preserve"> como software de aplicación, una interfaz web que permita realizar laboratorios virtuales</w:t>
+        <w:t>una aplicación web (pg. un LMS) como software de aplicación, una interfaz web que permita realizar laboratorios virtuales</w:t>
       </w:r>
       <w:r>
         <w:rPr>
@@ -8122,43 +8104,7 @@
           <w:szCs w:val="20"/>
         </w:rPr>
         <w:lastRenderedPageBreak/>
-        <w:t>Por definición, se sabe que las prácticas o experimentos que se llev</w:t>
-      </w:r>
-      <w:r>
-        <w:rPr>
-          <w:rFonts w:ascii="Raleway" w:hAnsi="Raleway"/>
-          <w:bCs/>
-          <w:sz w:val="20"/>
-          <w:szCs w:val="20"/>
-        </w:rPr>
-        <w:t>a</w:t>
-      </w:r>
-      <w:r>
-        <w:rPr>
-          <w:rFonts w:ascii="Raleway" w:hAnsi="Raleway"/>
-          <w:bCs/>
-          <w:sz w:val="20"/>
-          <w:szCs w:val="20"/>
-        </w:rPr>
-        <w:t xml:space="preserve">n a cabo mediante un laboratorio virtual no son reales, </w:t>
-      </w:r>
-      <w:r>
-        <w:rPr>
-          <w:rFonts w:ascii="Raleway" w:hAnsi="Raleway"/>
-          <w:bCs/>
-          <w:sz w:val="20"/>
-          <w:szCs w:val="20"/>
-        </w:rPr>
-        <w:t xml:space="preserve">los ambientes y todos los elementos 3D que lo componen son representaciones digitales, artificiales, </w:t>
-      </w:r>
-      <w:r>
-        <w:rPr>
-          <w:rFonts w:ascii="Raleway" w:hAnsi="Raleway"/>
-          <w:bCs/>
-          <w:sz w:val="20"/>
-          <w:szCs w:val="20"/>
-        </w:rPr>
-        <w:t>mismos que a pesar de contar con la posibilidad de ser tan complejos como se desee, pudiendo conseguir una alta fidelidad, son un tanto suaves con los estudiantes, pues pueden llevar a que estos pasen por alto algunas consideraciones importantes.</w:t>
+        <w:t>Por definición, se sabe que las prácticas o experimentos que se llevan a cabo mediante un laboratorio virtual no son reales, los ambientes y todos los elementos 3D que lo componen son representaciones digitales, artificiales, con la posibilidad de ser tan complejos como se desee, pudiendo conseguir una alta fidelidad que motive a los estudiantes y los mantenga seguros en un ambiente virtual controlado.</w:t>
       </w:r>
     </w:p>
     <w:p>
@@ -8178,34 +8124,7 @@
           <w:sz w:val="20"/>
           <w:szCs w:val="20"/>
         </w:rPr>
-        <w:t xml:space="preserve">Tal es el caso de la seguridad, cuando un estudiante ingresa a un laboratorio físico para realizar experimentos químicos o practicar con ciertos componentes de hardware, este debe ponerse una bata, utilizar gafas, guantes, o acatar reglas del laboratorio para evitar eventos desafortunados, sin embargo, estas consideraciones pueden fácilmente ser ignoradas en un laboratorio virtual. Los laboratorios virtuales son excelentes complementos, pues permiten </w:t>
-      </w:r>
-      <w:r>
-        <w:rPr>
-          <w:rFonts w:ascii="Raleway" w:hAnsi="Raleway"/>
-          <w:bCs/>
-          <w:sz w:val="20"/>
-          <w:szCs w:val="20"/>
-        </w:rPr>
-        <w:t>realizar variaciones de un mismo experimento sin exponerse a riesgos antes de intentar con equipamiento real (</w:t>
-      </w:r>
-      <w:r>
-        <w:rPr>
-          <w:rFonts w:ascii="Raleway" w:hAnsi="Raleway"/>
-          <w:bCs/>
-          <w:sz w:val="20"/>
-          <w:szCs w:val="20"/>
-        </w:rPr>
-        <w:t>Stark et al. 2018</w:t>
-      </w:r>
-      <w:r>
-        <w:rPr>
-          <w:rFonts w:ascii="Raleway" w:hAnsi="Raleway"/>
-          <w:bCs/>
-          <w:sz w:val="20"/>
-          <w:szCs w:val="20"/>
-        </w:rPr>
-        <w:t>).</w:t>
+        <w:t>“Un laboratorio virtual es una gran herramienta que funciona como alternativa para las prácticas de laboratorio costosas o peligrosas” (Luengas et al. 2009), pues tanto los componentes representados en él no necesitan ser adquiridos físicamente por la institución, como se aleja a los estudiantes del peligro. Muchas veces al experimentar dentro de un laboratorio físico los estudiantes deben ponerse una bata, utilizar gafas, guantes y acatar reglas del laboratorio con la finalidad de evitar eventos desafortunados, sin embargo, una ventaja de utilizar laboratorios virtuales es que tales eventos no existen.</w:t>
       </w:r>
     </w:p>
     <w:p>
@@ -8225,19 +8144,86 @@
           <w:sz w:val="20"/>
           <w:szCs w:val="20"/>
         </w:rPr>
-        <w:t>[alternativa de prácticas</w:t>
-      </w:r>
+        <w:t xml:space="preserve">Los laboratorios virtuales son excelentes complementos, pues permiten realizar variaciones de un mismo experimento sin exponerse a riesgos antes de intentar con equipamiento real (Stark et al. 2018), los estudiantes pueden intentar una y otra vez un experimento hasta alcanzar los objetivos sin miedo a fallar </w:t>
+      </w:r>
+      <w:r>
+        <w:rPr>
+          <w:rFonts w:ascii="Raleway" w:hAnsi="Raleway"/>
+          <w:bCs/>
+          <w:sz w:val="20"/>
+          <w:szCs w:val="20"/>
+        </w:rPr>
+        <w:t>o</w:t>
+      </w:r>
+      <w:r>
+        <w:rPr>
+          <w:rFonts w:ascii="Raleway" w:hAnsi="Raleway"/>
+          <w:bCs/>
+          <w:sz w:val="20"/>
+          <w:szCs w:val="20"/>
+        </w:rPr>
+        <w:t xml:space="preserve"> sufrir daño alguno. También</w:t>
+      </w:r>
+      <w:r>
+        <w:rPr>
+          <w:rFonts w:ascii="Raleway" w:hAnsi="Raleway"/>
+          <w:bCs/>
+          <w:sz w:val="20"/>
+          <w:szCs w:val="20"/>
+        </w:rPr>
+        <w:t>, según Ye &amp; Ho (2016), los laboratorios virtuales “pueden reducir el riesgo de operaciones inapropiadas de los instrumentos”, es decir, que sin importar la manipulación y uso que se les dé, al ser virtuales no pueden ser dañados.</w:t>
+      </w:r>
+    </w:p>
+    <w:p>
+      <w:pPr>
+        <w:jc w:val="both"/>
+        <w:rPr>
+          <w:rFonts w:ascii="Raleway" w:hAnsi="Raleway"/>
+          <w:bCs/>
+          <w:sz w:val="20"/>
+          <w:szCs w:val="20"/>
+        </w:rPr>
+      </w:pPr>
+      <w:r>
+        <w:rPr>
+          <w:rFonts w:ascii="Raleway" w:hAnsi="Raleway"/>
+          <w:bCs/>
+          <w:sz w:val="20"/>
+          <w:szCs w:val="20"/>
+        </w:rPr>
+        <w:t>Ahora bien, a pesar de la posibilidad de evitar riesgos tanto de salud como económicos, un problema es la falta de seriedad en las prácticas</w:t>
+      </w:r>
+      <w:r>
+        <w:rPr>
+          <w:rFonts w:ascii="Raleway" w:hAnsi="Raleway"/>
+          <w:bCs/>
+          <w:sz w:val="20"/>
+          <w:szCs w:val="20"/>
+        </w:rPr>
+        <w:t xml:space="preserve">. Al estar los estudiantes completamente seguros y con toda libertad, pueden tender a darle poca importancia a las consideraciones de seguridad y de empleo de los elementos, lo cual puede llevar a una mala instrucción que, en vez de alejarlos, los acerque al peligro en situaciones reales. Una forma de atacar este punto es aprovechar los elementos multimedia para presentar toda la información necesaria y/o condicionar el avance de acuerdo a ciertas acciones, sin embargo, tal como ya se mencionó, es preferible realizar prácticas reales posteriores, pues no pueden </w:t>
+      </w:r>
+      <w:r>
+        <w:rPr>
+          <w:rFonts w:ascii="Raleway" w:hAnsi="Raleway"/>
+          <w:bCs/>
+          <w:sz w:val="20"/>
+          <w:szCs w:val="20"/>
+        </w:rPr>
+        <w:t>ser totalmente reemplazadas.</w:t>
+      </w:r>
+    </w:p>
+    <w:p>
+      <w:pPr>
+        <w:jc w:val="both"/>
+        <w:rPr>
+          <w:rFonts w:ascii="Raleway" w:hAnsi="Raleway"/>
+          <w:bCs/>
+          <w:sz w:val="20"/>
+          <w:szCs w:val="20"/>
+        </w:rPr>
+      </w:pPr>
       <w:bookmarkStart w:id="5" w:name="_GoBack"/>
       <w:bookmarkEnd w:id="5"/>
-      <w:r>
-        <w:rPr>
-          <w:rFonts w:ascii="Raleway" w:hAnsi="Raleway"/>
-          <w:bCs/>
-          <w:sz w:val="20"/>
-          <w:szCs w:val="20"/>
-        </w:rPr>
-        <w:t>… operaciones inapropiadas]</w:t>
-      </w:r>
     </w:p>
     <w:p>
       <w:pPr>
@@ -8404,6 +8390,7 @@
           <w:sz w:val="20"/>
           <w:szCs w:val="20"/>
         </w:rPr>
+        <w:lastRenderedPageBreak/>
         <w:t xml:space="preserve">Con el uso de plataformas de aprendizaje en línea las instituciones educativas y los profesores pueden proporcionar información y prácticas individuales o colaborativas a sus </w:t>
       </w:r>
       <w:r>
@@ -8645,16 +8632,7 @@
           <w:sz w:val="20"/>
           <w:szCs w:val="20"/>
         </w:rPr>
-        <w:t xml:space="preserve">según Coates, </w:t>
-      </w:r>
-      <w:r>
-        <w:rPr>
-          <w:rFonts w:ascii="Raleway" w:hAnsi="Raleway"/>
-          <w:sz w:val="20"/>
-          <w:szCs w:val="20"/>
-        </w:rPr>
-        <w:lastRenderedPageBreak/>
-        <w:t xml:space="preserve">James, &amp; Baldwin, </w:t>
+        <w:t xml:space="preserve">según Coates, James, &amp; Baldwin, </w:t>
       </w:r>
       <w:r>
         <w:rPr>
@@ -9084,7 +9062,16 @@
           <w:sz w:val="20"/>
           <w:szCs w:val="20"/>
         </w:rPr>
-        <w:t>Cuando una institución educativa se plantea extender sus capacidades mediante soluciones tecnológicas, un LMS se convierte en una necesidad puesto que la población estudiantil es muy diversa, existen múltiples medios de acceso, formas y modalidades de aprendizaje, así como niveles de experiencia tecnológica. La flexibilidad y la naturaleza web de los LMS permite que creen espacios de colaboración donde se promueve la participación de distintos estudiantes para lograr metas de aprendizaje.</w:t>
+        <w:t xml:space="preserve">Cuando una institución educativa se plantea extender sus capacidades mediante soluciones tecnológicas, un LMS se convierte en una necesidad puesto que la población estudiantil es muy diversa, existen múltiples medios de acceso, formas y modalidades de aprendizaje, así como </w:t>
+      </w:r>
+      <w:r>
+        <w:rPr>
+          <w:rFonts w:ascii="Raleway" w:hAnsi="Raleway"/>
+          <w:sz w:val="20"/>
+          <w:szCs w:val="20"/>
+        </w:rPr>
+        <w:lastRenderedPageBreak/>
+        <w:t>niveles de experiencia tecnológica. La flexibilidad y la naturaleza web de los LMS permite que creen espacios de colaboración donde se promueve la participación de distintos estudiantes para lograr metas de aprendizaje.</w:t>
       </w:r>
     </w:p>
     <w:p>
@@ -9200,16 +9187,7 @@
           <w:sz w:val="20"/>
           <w:szCs w:val="20"/>
         </w:rPr>
-        <w:t xml:space="preserve">) por sus siglas en inglés. CBI buscó la automatización de nociones simples de </w:t>
-      </w:r>
-      <w:r>
-        <w:rPr>
-          <w:rFonts w:ascii="Raleway" w:hAnsi="Raleway"/>
-          <w:sz w:val="20"/>
-          <w:szCs w:val="20"/>
-        </w:rPr>
-        <w:lastRenderedPageBreak/>
-        <w:t>aprendizaje, llegando a desarrollar métodos instruccionales efectivos</w:t>
+        <w:t>) por sus siglas en inglés. CBI buscó la automatización de nociones simples de aprendizaje, llegando a desarrollar métodos instruccionales efectivos</w:t>
       </w:r>
       <w:r>
         <w:rPr>
@@ -9617,7 +9595,16 @@
           <w:sz w:val="20"/>
           <w:szCs w:val="20"/>
         </w:rPr>
-        <w:t>stas, y una comunicación para con los profesores y compañeros donde compartir información y recursos. Es importante mencionar que es posible modificar los procesos y la apariencia de los LMS para adecuarlos a las necesidades.</w:t>
+        <w:t xml:space="preserve">stas, y una comunicación para con los profesores y compañeros </w:t>
+      </w:r>
+      <w:r>
+        <w:rPr>
+          <w:rFonts w:ascii="Raleway" w:hAnsi="Raleway"/>
+          <w:sz w:val="20"/>
+          <w:szCs w:val="20"/>
+        </w:rPr>
+        <w:lastRenderedPageBreak/>
+        <w:t>donde compartir información y recursos. Es importante mencionar que es posible modificar los procesos y la apariencia de los LMS para adecuarlos a las necesidades.</w:t>
       </w:r>
     </w:p>
     <w:p>
@@ -9653,16 +9640,7 @@
           <w:sz w:val="20"/>
           <w:szCs w:val="20"/>
         </w:rPr>
-        <w:t xml:space="preserve">Con respecto al contenido de aprendizaje, los tutores pueden adaptar los materiales de clase para presentarlos dentro de un LMS, pueden crear actividades con una descripción, documentos relacionados y contenido multimedia variado, tal como instrucciones textuales o en video, </w:t>
-      </w:r>
-      <w:r>
-        <w:rPr>
-          <w:rFonts w:ascii="Raleway" w:hAnsi="Raleway"/>
-          <w:sz w:val="20"/>
-          <w:szCs w:val="20"/>
-        </w:rPr>
-        <w:lastRenderedPageBreak/>
-        <w:t>imágenes, enlaces web y demás. Los LMS también permiten la creación de exámenes o cuestionarios con los que los tutores pueden evaluar el cumplimiento objetivos de aprendizaje, o recibir retroalimentación de los estudiantes. En general, las evaluaciones que permiten los LMS pueden contener preguntas abiertas, de opción múltiple, etc. Así como incluso tener límites para el tiempo de respuesta.</w:t>
+        <w:t>Con respecto al contenido de aprendizaje, los tutores pueden adaptar los materiales de clase para presentarlos dentro de un LMS, pueden crear actividades con una descripción, documentos relacionados y contenido multimedia variado, tal como instrucciones textuales o en video, imágenes, enlaces web y demás. Los LMS también permiten la creación de exámenes o cuestionarios con los que los tutores pueden evaluar el cumplimiento objetivos de aprendizaje, o recibir retroalimentación de los estudiantes. En general, las evaluaciones que permiten los LMS pueden contener preguntas abiertas, de opción múltiple, etc. Así como incluso tener límites para el tiempo de respuesta.</w:t>
       </w:r>
     </w:p>
     <w:p>
@@ -9794,7 +9772,16 @@
           <w:sz w:val="20"/>
           <w:szCs w:val="20"/>
         </w:rPr>
-        <w:t xml:space="preserve"> para desarrollar carreras y cursos completamente en línea (aprendizaje a distancia), o solo proporcionar contenido adicional a los estudiantes que evaluar mediante tareas y exámenes. En muchas ocasiones los profesores y estudiantes no tienen la capacidad de participar físicamente en el proceso enseñanza – aprendizaje en un mismo espacio, por lo cual, el aprendizaje a distancia se convierte en una alternativa atractiva, que mediante el uso de LMS proporciona los recursos necesarios.</w:t>
+        <w:t xml:space="preserve"> para desarrollar carreras y cursos completamente en línea (aprendizaje a distancia), o solo proporcionar contenido adicional a los estudiantes que evaluar mediante tareas y exámenes. En muchas ocasiones los profesores y estudiantes no tienen la capacidad de participar físicamente en el proceso enseñanza – </w:t>
+      </w:r>
+      <w:r>
+        <w:rPr>
+          <w:rFonts w:ascii="Raleway" w:hAnsi="Raleway"/>
+          <w:sz w:val="20"/>
+          <w:szCs w:val="20"/>
+        </w:rPr>
+        <w:lastRenderedPageBreak/>
+        <w:t>aprendizaje en un mismo espacio, por lo cual, el aprendizaje a distancia se convierte en una alternativa atractiva, que mediante el uso de LMS proporciona los recursos necesarios.</w:t>
       </w:r>
     </w:p>
     <w:p>
@@ -9830,16 +9817,7 @@
           <w:sz w:val="20"/>
           <w:szCs w:val="20"/>
         </w:rPr>
-        <w:t xml:space="preserve">Existe una técnica de enseñanza favorecida por los LMS llamada enseñanza volteada, se trata de una técnica de aprendizaje en apoyo de clases tradicionales donde los profesores motivan a los estudiantes a revisar el contenido de los cursos antes de trabajar cara a cara con ellos, o realizar investigaciones. El objetivo de la enseñanza volteada es permitir la exploración personal </w:t>
-      </w:r>
-      <w:r>
-        <w:rPr>
-          <w:rFonts w:ascii="Raleway" w:hAnsi="Raleway"/>
-          <w:sz w:val="20"/>
-          <w:szCs w:val="20"/>
-        </w:rPr>
-        <w:lastRenderedPageBreak/>
-        <w:t>del contenido de un curso, para que los estudiantes puedan alcanzar sus objetivos y lograr resultados a su propio ritmo donde sea que se encuentren.</w:t>
+        <w:t>Existe una técnica de enseñanza favorecida por los LMS llamada enseñanza volteada, se trata de una técnica de aprendizaje en apoyo de clases tradicionales donde los profesores motivan a los estudiantes a revisar el contenido de los cursos antes de trabajar cara a cara con ellos, o realizar investigaciones. El objetivo de la enseñanza volteada es permitir la exploración personal del contenido de un curso, para que los estudiantes puedan alcanzar sus objetivos y lograr resultados a su propio ritmo donde sea que se encuentren.</w:t>
       </w:r>
     </w:p>
     <w:p>
@@ -10803,6 +10781,7 @@
                 <w:sz w:val="20"/>
                 <w:szCs w:val="20"/>
               </w:rPr>
+              <w:lastRenderedPageBreak/>
               <w:t>Conformidad certificada.</w:t>
             </w:r>
           </w:p>
@@ -10825,6 +10804,7 @@
                 <w:sz w:val="20"/>
                 <w:szCs w:val="20"/>
               </w:rPr>
+              <w:lastRenderedPageBreak/>
               <w:t>SCORM 1.2 / 2004.</w:t>
             </w:r>
           </w:p>
@@ -10937,7 +10917,16 @@
                 <w:sz w:val="20"/>
                 <w:szCs w:val="20"/>
               </w:rPr>
-              <w:t>Conformidad certificada.</w:t>
+              <w:t xml:space="preserve">Conformidad </w:t>
+            </w:r>
+            <w:r>
+              <w:rPr>
+                <w:rFonts w:ascii="Raleway" w:hAnsi="Raleway"/>
+                <w:sz w:val="20"/>
+                <w:szCs w:val="20"/>
+              </w:rPr>
+              <w:lastRenderedPageBreak/>
+              <w:t>certificada.</w:t>
             </w:r>
           </w:p>
         </w:tc>
@@ -10959,6 +10948,7 @@
                 <w:sz w:val="20"/>
                 <w:szCs w:val="20"/>
               </w:rPr>
+              <w:lastRenderedPageBreak/>
               <w:t>SCORM 1.2 / 2004.</w:t>
             </w:r>
           </w:p>
@@ -11514,16 +11504,7 @@
                 <w:sz w:val="20"/>
                 <w:szCs w:val="20"/>
               </w:rPr>
-              <w:t xml:space="preserve">Cuestionarios </w:t>
-            </w:r>
-            <w:r>
-              <w:rPr>
-                <w:rFonts w:ascii="Raleway" w:hAnsi="Raleway"/>
-                <w:sz w:val="20"/>
-                <w:szCs w:val="20"/>
-              </w:rPr>
-              <w:lastRenderedPageBreak/>
-              <w:t>personalizados.</w:t>
+              <w:t>Cuestionarios personalizados.</w:t>
             </w:r>
           </w:p>
           <w:p>
@@ -11577,16 +11558,7 @@
                 <w:sz w:val="20"/>
                 <w:szCs w:val="20"/>
               </w:rPr>
-              <w:t xml:space="preserve">Exámenes de </w:t>
-            </w:r>
-            <w:r>
-              <w:rPr>
-                <w:rFonts w:ascii="Raleway" w:hAnsi="Raleway"/>
-                <w:sz w:val="20"/>
-                <w:szCs w:val="20"/>
-              </w:rPr>
-              <w:lastRenderedPageBreak/>
-              <w:t>preguntas múltiples.</w:t>
+              <w:t>Exámenes de preguntas múltiples.</w:t>
             </w:r>
           </w:p>
         </w:tc>
@@ -12265,6 +12237,7 @@
           <w:sz w:val="20"/>
           <w:szCs w:val="20"/>
         </w:rPr>
+        <w:lastRenderedPageBreak/>
         <w:t xml:space="preserve">Los cálculos de cohesión, acoplamiento y complejidad también se realizaron en base a métricas de PHP, la simplicidad es medida según el número de líneas de código (LOC), y </w:t>
       </w:r>
       <w:r>
@@ -12414,7 +12387,6 @@
           <w:sz w:val="20"/>
           <w:szCs w:val="20"/>
         </w:rPr>
-        <w:lastRenderedPageBreak/>
         <w:t>Ouadoud</w:t>
       </w:r>
       <w:proofErr w:type="spellEnd"/>
@@ -13273,6 +13245,7 @@
           <w:sz w:val="32"/>
           <w:szCs w:val="32"/>
         </w:rPr>
+        <w:lastRenderedPageBreak/>
         <w:t>Estándares de aprendizaje en línea.</w:t>
       </w:r>
       <w:bookmarkEnd w:id="13"/>
@@ -13572,7 +13545,6 @@
                 <w:sz w:val="20"/>
                 <w:szCs w:val="20"/>
               </w:rPr>
-              <w:lastRenderedPageBreak/>
               <w:t>cmi.core.lesson_location</w:t>
             </w:r>
             <w:proofErr w:type="spellEnd"/>
@@ -14074,6 +14046,7 @@
         <w:rPr>
           <w:rFonts w:ascii="Raleway" w:hAnsi="Raleway"/>
         </w:rPr>
+        <w:lastRenderedPageBreak/>
         <w:t xml:space="preserve">Tabla </w:t>
       </w:r>
       <w:r>
@@ -14419,18 +14392,8 @@
                 <w:sz w:val="20"/>
                 <w:szCs w:val="20"/>
               </w:rPr>
-              <w:t>._</w:t>
-            </w:r>
-            <w:proofErr w:type="spellStart"/>
-            <w:r>
-              <w:rPr>
-                <w:rFonts w:ascii="Raleway" w:hAnsi="Raleway"/>
-                <w:sz w:val="20"/>
-                <w:szCs w:val="20"/>
-              </w:rPr>
-              <w:t>count</w:t>
-            </w:r>
-            <w:proofErr w:type="spellEnd"/>
+              <w:t>._count</w:t>
+            </w:r>
           </w:p>
         </w:tc>
         <w:tc>
@@ -14479,7 +14442,6 @@
                 <w:szCs w:val="20"/>
                 <w:lang w:val="en-US"/>
               </w:rPr>
-              <w:lastRenderedPageBreak/>
               <w:t>cmi.objectives.n.score.r</w:t>
             </w:r>
             <w:r>
@@ -15327,6 +15289,7 @@
                 <w:szCs w:val="20"/>
                 <w:lang w:val="en-US"/>
               </w:rPr>
+              <w:lastRenderedPageBreak/>
               <w:t>cmi.interactions.n.time</w:t>
             </w:r>
             <w:proofErr w:type="spellEnd"/>
@@ -15694,7 +15657,6 @@
           <w:sz w:val="120"/>
           <w:szCs w:val="120"/>
         </w:rPr>
-        <w:lastRenderedPageBreak/>
         <w:t xml:space="preserve">Capítulo 2: </w:t>
       </w:r>
       <w:r>
@@ -30664,6 +30626,7 @@
     <w:lsdException w:name="HTML Sample" w:semiHidden="1" w:unhideWhenUsed="1"/>
     <w:lsdException w:name="HTML Typewriter" w:semiHidden="1" w:unhideWhenUsed="1"/>
     <w:lsdException w:name="HTML Variable" w:semiHidden="1" w:unhideWhenUsed="1"/>
+    <w:lsdException w:name="Normal Table" w:semiHidden="1" w:unhideWhenUsed="1"/>
     <w:lsdException w:name="annotation subject" w:semiHidden="1" w:unhideWhenUsed="1"/>
     <w:lsdException w:name="No List" w:semiHidden="1" w:unhideWhenUsed="1"/>
     <w:lsdException w:name="Outline List 1" w:semiHidden="1" w:unhideWhenUsed="1"/>
@@ -30710,8 +30673,10 @@
     <w:lsdException w:name="Table Subtle 2" w:semiHidden="1" w:unhideWhenUsed="1"/>
     <w:lsdException w:name="Table Web 1" w:semiHidden="1" w:unhideWhenUsed="1"/>
     <w:lsdException w:name="Table Web 2" w:semiHidden="1" w:unhideWhenUsed="1"/>
+    <w:lsdException w:name="Table Web 3" w:semiHidden="1" w:unhideWhenUsed="1"/>
     <w:lsdException w:name="Balloon Text" w:semiHidden="1" w:unhideWhenUsed="1"/>
     <w:lsdException w:name="Table Grid" w:uiPriority="39"/>
+    <w:lsdException w:name="Table Theme" w:semiHidden="1" w:unhideWhenUsed="1"/>
     <w:lsdException w:name="Placeholder Text" w:semiHidden="1"/>
     <w:lsdException w:name="No Spacing" w:uiPriority="1" w:qFormat="1"/>
     <w:lsdException w:name="Light Shading" w:uiPriority="60"/>
@@ -31626,7 +31591,7 @@
 </file>
 
 <file path=customXml/itemProps1.xml><?xml version="1.0" encoding="utf-8"?>
-<ds:datastoreItem xmlns:ds="http://schemas.openxmlformats.org/officeDocument/2006/customXml" ds:itemID="{494124B7-FBB2-42D9-A20F-9FBBAB3592CD}">
+<ds:datastoreItem xmlns:ds="http://schemas.openxmlformats.org/officeDocument/2006/customXml" ds:itemID="{B8609F9D-B355-4177-BF8B-208AC7E9DC45}">
   <ds:schemaRefs>
     <ds:schemaRef ds:uri="http://schemas.openxmlformats.org/officeDocument/2006/bibliography"/>
   </ds:schemaRefs>

</xml_diff>